<commit_message>
Competição corrigida e Each_choice Competição
</commit_message>
<xml_diff>
--- a/Documento_Projeto_Teste.docx
+++ b/Documento_Projeto_Teste.docx
@@ -7421,15 +7421,7 @@
                 <w:sz w:val="24"/>
                 <w:szCs w:val="24"/>
               </w:rPr>
-              <w:t>c1</w:t>
-            </w:r>
-            <w:r>
-              <w:rPr>
-                <w:rFonts w:ascii="Arial" w:hAnsi="Arial" w:cs="Arial"/>
-                <w:sz w:val="24"/>
-                <w:szCs w:val="24"/>
-              </w:rPr>
-              <w:t>.b2</w:t>
+              <w:t>c1.b2</w:t>
             </w:r>
           </w:p>
         </w:tc>
@@ -7526,15 +7518,7 @@
                 <w:sz w:val="24"/>
                 <w:szCs w:val="24"/>
               </w:rPr>
-              <w:t xml:space="preserve"> 1000</w:t>
-            </w:r>
-            <w:r>
-              <w:rPr>
-                <w:rFonts w:ascii="ArialMT" w:cs="ArialMT"/>
-                <w:sz w:val="24"/>
-                <w:szCs w:val="24"/>
-              </w:rPr>
-              <w:t>)</w:t>
+              <w:t xml:space="preserve"> 1000)</w:t>
             </w:r>
           </w:p>
         </w:tc>
@@ -9089,15 +9073,7 @@
                 <w:sz w:val="24"/>
                 <w:szCs w:val="24"/>
               </w:rPr>
-              <w:t>c1</w:t>
-            </w:r>
-            <w:r>
-              <w:rPr>
-                <w:rFonts w:ascii="Arial" w:hAnsi="Arial" w:cs="Arial"/>
-                <w:sz w:val="24"/>
-                <w:szCs w:val="24"/>
-              </w:rPr>
-              <w:t>.b2</w:t>
+              <w:t>c1.b2</w:t>
             </w:r>
           </w:p>
         </w:tc>
@@ -9679,15 +9655,7 @@
                 <w:sz w:val="24"/>
                 <w:szCs w:val="24"/>
               </w:rPr>
-              <w:t>c1</w:t>
-            </w:r>
-            <w:r>
-              <w:rPr>
-                <w:rFonts w:ascii="Arial" w:hAnsi="Arial" w:cs="Arial"/>
-                <w:sz w:val="24"/>
-                <w:szCs w:val="24"/>
-              </w:rPr>
-              <w:t>.b2</w:t>
+              <w:t>c1.b2</w:t>
             </w:r>
           </w:p>
         </w:tc>
@@ -9812,6 +9780,22 @@
                 <w:szCs w:val="24"/>
               </w:rPr>
             </w:pPr>
+            <w:r>
+              <w:rPr>
+                <w:rFonts w:ascii="Arial" w:hAnsi="Arial" w:cs="Arial"/>
+                <w:sz w:val="24"/>
+                <w:szCs w:val="24"/>
+              </w:rPr>
+              <w:t>PW_R</w:t>
+            </w:r>
+            <w:r>
+              <w:rPr>
+                <w:rFonts w:ascii="Arial" w:hAnsi="Arial" w:cs="Arial"/>
+                <w:sz w:val="24"/>
+                <w:szCs w:val="24"/>
+              </w:rPr>
+              <w:t>1</w:t>
+            </w:r>
           </w:p>
         </w:tc>
         <w:tc>
@@ -9826,6 +9810,22 @@
                 <w:szCs w:val="24"/>
               </w:rPr>
             </w:pPr>
+            <w:r>
+              <w:rPr>
+                <w:rFonts w:ascii="Arial" w:hAnsi="Arial" w:cs="Arial"/>
+                <w:sz w:val="24"/>
+                <w:szCs w:val="24"/>
+              </w:rPr>
+              <w:t>PW_R</w:t>
+            </w:r>
+            <w:r>
+              <w:rPr>
+                <w:rFonts w:ascii="Arial" w:hAnsi="Arial" w:cs="Arial"/>
+                <w:sz w:val="24"/>
+                <w:szCs w:val="24"/>
+              </w:rPr>
+              <w:t>5</w:t>
+            </w:r>
           </w:p>
         </w:tc>
         <w:tc>
@@ -9921,6 +9921,22 @@
                 <w:szCs w:val="24"/>
               </w:rPr>
             </w:pPr>
+            <w:r>
+              <w:rPr>
+                <w:rFonts w:ascii="Arial" w:hAnsi="Arial" w:cs="Arial"/>
+                <w:sz w:val="24"/>
+                <w:szCs w:val="24"/>
+              </w:rPr>
+              <w:t>PW_R</w:t>
+            </w:r>
+            <w:r>
+              <w:rPr>
+                <w:rFonts w:ascii="Arial" w:hAnsi="Arial" w:cs="Arial"/>
+                <w:sz w:val="24"/>
+                <w:szCs w:val="24"/>
+              </w:rPr>
+              <w:t>4</w:t>
+            </w:r>
           </w:p>
         </w:tc>
         <w:tc>
@@ -9935,6 +9951,8 @@
                 <w:szCs w:val="24"/>
               </w:rPr>
             </w:pPr>
+            <w:bookmarkStart w:id="0" w:name="_GoBack"/>
+            <w:bookmarkEnd w:id="0"/>
           </w:p>
         </w:tc>
         <w:tc>
@@ -10030,6 +10048,14 @@
                 <w:szCs w:val="24"/>
               </w:rPr>
             </w:pPr>
+            <w:r>
+              <w:rPr>
+                <w:rFonts w:ascii="Arial" w:hAnsi="Arial" w:cs="Arial"/>
+                <w:sz w:val="24"/>
+                <w:szCs w:val="24"/>
+              </w:rPr>
+              <w:t>PW_R2</w:t>
+            </w:r>
           </w:p>
         </w:tc>
         <w:tc>
@@ -10044,6 +10070,22 @@
                 <w:szCs w:val="24"/>
               </w:rPr>
             </w:pPr>
+            <w:r>
+              <w:rPr>
+                <w:rFonts w:ascii="Arial" w:hAnsi="Arial" w:cs="Arial"/>
+                <w:sz w:val="24"/>
+                <w:szCs w:val="24"/>
+              </w:rPr>
+              <w:t>PW_R</w:t>
+            </w:r>
+            <w:r>
+              <w:rPr>
+                <w:rFonts w:ascii="Arial" w:hAnsi="Arial" w:cs="Arial"/>
+                <w:sz w:val="24"/>
+                <w:szCs w:val="24"/>
+              </w:rPr>
+              <w:t>6</w:t>
+            </w:r>
           </w:p>
         </w:tc>
         <w:tc>
@@ -10139,6 +10181,22 @@
                 <w:szCs w:val="24"/>
               </w:rPr>
             </w:pPr>
+            <w:r>
+              <w:rPr>
+                <w:rFonts w:ascii="Arial" w:hAnsi="Arial" w:cs="Arial"/>
+                <w:sz w:val="24"/>
+                <w:szCs w:val="24"/>
+              </w:rPr>
+              <w:t>PW_R</w:t>
+            </w:r>
+            <w:r>
+              <w:rPr>
+                <w:rFonts w:ascii="Arial" w:hAnsi="Arial" w:cs="Arial"/>
+                <w:sz w:val="24"/>
+                <w:szCs w:val="24"/>
+              </w:rPr>
+              <w:t>3</w:t>
+            </w:r>
           </w:p>
         </w:tc>
         <w:tc>
@@ -10153,6 +10211,22 @@
                 <w:szCs w:val="24"/>
               </w:rPr>
             </w:pPr>
+            <w:r>
+              <w:rPr>
+                <w:rFonts w:ascii="Arial" w:hAnsi="Arial" w:cs="Arial"/>
+                <w:sz w:val="24"/>
+                <w:szCs w:val="24"/>
+              </w:rPr>
+              <w:t>PW_R</w:t>
+            </w:r>
+            <w:r>
+              <w:rPr>
+                <w:rFonts w:ascii="Arial" w:hAnsi="Arial" w:cs="Arial"/>
+                <w:sz w:val="24"/>
+                <w:szCs w:val="24"/>
+              </w:rPr>
+              <w:t>7</w:t>
+            </w:r>
           </w:p>
         </w:tc>
         <w:tc>
@@ -11143,6 +11217,16 @@
           <w:szCs w:val="24"/>
         </w:rPr>
       </w:pPr>
+    </w:p>
+    <w:p>
+      <w:pPr>
+        <w:spacing w:after="0" w:line="240" w:lineRule="auto"/>
+        <w:rPr>
+          <w:rFonts w:ascii="Arial" w:hAnsi="Arial" w:cs="Arial"/>
+          <w:sz w:val="24"/>
+          <w:szCs w:val="24"/>
+        </w:rPr>
+      </w:pPr>
       <w:proofErr w:type="spellStart"/>
       <w:r>
         <w:rPr>
@@ -11150,6 +11234,7 @@
           <w:sz w:val="24"/>
           <w:szCs w:val="24"/>
         </w:rPr>
+        <w:lastRenderedPageBreak/>
         <w:t>Each-Choice</w:t>
       </w:r>
       <w:proofErr w:type="spellEnd"/>
@@ -11195,7 +11280,6 @@
                 <w:sz w:val="24"/>
                 <w:szCs w:val="24"/>
               </w:rPr>
-              <w:lastRenderedPageBreak/>
               <w:t>TC</w:t>
             </w:r>
           </w:p>
@@ -11495,10 +11579,8 @@
                 <w:szCs w:val="24"/>
                 <w:lang w:bidi="he-IL"/>
               </w:rPr>
-              <w:t>2</w:t>
-            </w:r>
-            <w:bookmarkStart w:id="0" w:name="_GoBack"/>
-            <w:bookmarkEnd w:id="0"/>
+              <w:t xml:space="preserve">2, </w:t>
+            </w:r>
             <w:r>
               <w:rPr>
                 <w:rFonts w:ascii="Arial" w:hAnsi="Arial" w:cs="Arial"/>
@@ -11507,7 +11589,7 @@
                 <w:szCs w:val="24"/>
                 <w:lang w:bidi="he-IL"/>
               </w:rPr>
-              <w:t xml:space="preserve">, </w:t>
+              <w:t>EC_R</w:t>
             </w:r>
             <w:r>
               <w:rPr>
@@ -11517,27 +11599,7 @@
                 <w:szCs w:val="24"/>
                 <w:lang w:bidi="he-IL"/>
               </w:rPr>
-              <w:t>EC_R</w:t>
-            </w:r>
-            <w:r>
-              <w:rPr>
-                <w:rFonts w:ascii="Arial" w:hAnsi="Arial" w:cs="Arial"/>
-                <w:iCs/>
-                <w:sz w:val="24"/>
-                <w:szCs w:val="24"/>
-                <w:lang w:bidi="he-IL"/>
-              </w:rPr>
-              <w:t>4</w:t>
-            </w:r>
-            <w:r>
-              <w:rPr>
-                <w:rFonts w:ascii="Arial" w:hAnsi="Arial" w:cs="Arial"/>
-                <w:iCs/>
-                <w:sz w:val="24"/>
-                <w:szCs w:val="24"/>
-                <w:lang w:bidi="he-IL"/>
-              </w:rPr>
-              <w:t xml:space="preserve">, </w:t>
+              <w:t xml:space="preserve">4, </w:t>
             </w:r>
             <w:r>
               <w:rPr>
@@ -13128,6 +13190,7 @@
           <w:szCs w:val="24"/>
           <w:lang w:bidi="he-IL"/>
         </w:rPr>
+        <w:lastRenderedPageBreak/>
         <w:t>AllCombinations</w:t>
       </w:r>
       <w:proofErr w:type="spellEnd"/>
@@ -15918,7 +15981,6 @@
           <w:sz w:val="24"/>
           <w:szCs w:val="24"/>
         </w:rPr>
-        <w:lastRenderedPageBreak/>
         <w:t>All-­combinations</w:t>
       </w:r>
       <w:proofErr w:type="spellEnd"/>

</xml_diff>